<commit_message>
added feature: support for code blocks in docx document
</commit_message>
<xml_diff>
--- a/Microsoft Word Documents to Anki converter demo.docx
+++ b/Microsoft Word Documents to Anki converter demo.docx
@@ -394,7 +394,955 @@
         <w:rPr>
           <w:rtl w:val="0"/>
         </w:rPr>
-        <w:t xml:space="preserve">test heading 2</w:t>
+        <w:t xml:space="preserve">¨¨test heading 2</w:t>
+      </w:r>
+    </w:p>
+    <w:tbl>
+      <w:tblPr>
+        <w:tblStyle w:val="Table1"/>
+        <w:tblW w:w="9360.0" w:type="dxa"/>
+        <w:jc w:val="left"/>
+        <w:tblBorders>
+          <w:top w:color="000000" w:space="0" w:sz="8" w:val="single"/>
+          <w:left w:color="000000" w:space="0" w:sz="8" w:val="single"/>
+          <w:bottom w:color="000000" w:space="0" w:sz="8" w:val="single"/>
+          <w:right w:color="000000" w:space="0" w:sz="8" w:val="single"/>
+          <w:insideH w:color="000000" w:space="0" w:sz="8" w:val="single"/>
+          <w:insideV w:color="000000" w:space="0" w:sz="8" w:val="single"/>
+        </w:tblBorders>
+        <w:tblLayout w:type="fixed"/>
+        <w:tblLook w:val="0600"/>
+      </w:tblPr>
+      <w:tblGrid>
+        <w:gridCol w:w="9360"/>
+        <w:tblGridChange w:id="0">
+          <w:tblGrid>
+            <w:gridCol w:w="9360"/>
+          </w:tblGrid>
+        </w:tblGridChange>
+      </w:tblGrid>
+      <w:tr>
+        <w:trPr>
+          <w:cantSplit w:val="0"/>
+          <w:tblHeader w:val="0"/>
+        </w:trPr>
+        <w:tc>
+          <w:tcPr>
+            <w:shd w:fill="auto" w:val="clear"/>
+            <w:tcMar>
+              <w:top w:w="100.0" w:type="dxa"/>
+              <w:left w:w="100.0" w:type="dxa"/>
+              <w:bottom w:w="100.0" w:type="dxa"/>
+              <w:right w:w="100.0" w:type="dxa"/>
+            </w:tcMar>
+            <w:vAlign w:val="top"/>
+          </w:tcPr>
+          <w:p>
+            <w:pPr>
+              <w:rPr>
+                <w:rFonts w:ascii="Courier New" w:cs="Courier New" w:eastAsia="Courier New" w:hAnsi="Courier New"/>
+                <w:color w:val="ffffff"/>
+                <w:sz w:val="21"/>
+                <w:szCs w:val="21"/>
+              </w:rPr>
+            </w:pPr>
+            <w:r>
+              <w:rPr>
+                <w:rtl w:val="0"/>
+              </w:rPr>
+              <w:t xml:space="preserve">¨¨test heading 2</w:t>
+            </w:r>
+            <w:r>
+              <w:rPr>
+                <w:rtl w:val="0"/>
+              </w:rPr>
+            </w:r>
+          </w:p>
+          <w:p>
+            <w:pPr>
+              <w:widowControl w:val="0"/>
+              <w:shd w:fill="272822" w:val="clear"/>
+              <w:spacing w:line="325.71428571428567" w:lineRule="auto"/>
+              <w:rPr>
+                <w:rFonts w:ascii="Courier New" w:cs="Courier New" w:eastAsia="Courier New" w:hAnsi="Courier New"/>
+                <w:color w:val="f8f8f2"/>
+                <w:sz w:val="21"/>
+                <w:szCs w:val="21"/>
+              </w:rPr>
+            </w:pPr>
+            <w:r>
+              <w:rPr>
+                <w:rFonts w:ascii="Courier New" w:cs="Courier New" w:eastAsia="Courier New" w:hAnsi="Courier New"/>
+                <w:i w:val="1"/>
+                <w:color w:val="66d9ef"/>
+                <w:sz w:val="21"/>
+                <w:szCs w:val="21"/>
+                <w:rtl w:val="0"/>
+              </w:rPr>
+              <w:t xml:space="preserve">const</w:t>
+            </w:r>
+            <w:r>
+              <w:rPr>
+                <w:rFonts w:ascii="Courier New" w:cs="Courier New" w:eastAsia="Courier New" w:hAnsi="Courier New"/>
+                <w:color w:val="f8f8f2"/>
+                <w:sz w:val="21"/>
+                <w:szCs w:val="21"/>
+                <w:rtl w:val="0"/>
+              </w:rPr>
+              <w:t xml:space="preserve"> subject </w:t>
+            </w:r>
+            <w:r>
+              <w:rPr>
+                <w:rFonts w:ascii="Courier New" w:cs="Courier New" w:eastAsia="Courier New" w:hAnsi="Courier New"/>
+                <w:color w:val="f92672"/>
+                <w:sz w:val="21"/>
+                <w:szCs w:val="21"/>
+                <w:rtl w:val="0"/>
+              </w:rPr>
+              <w:t xml:space="preserve">=</w:t>
+            </w:r>
+            <w:r>
+              <w:rPr>
+                <w:rFonts w:ascii="Courier New" w:cs="Courier New" w:eastAsia="Courier New" w:hAnsi="Courier New"/>
+                <w:color w:val="f8f8f2"/>
+                <w:sz w:val="21"/>
+                <w:szCs w:val="21"/>
+                <w:rtl w:val="0"/>
+              </w:rPr>
+              <w:t xml:space="preserve"> </w:t>
+            </w:r>
+            <w:r>
+              <w:rPr>
+                <w:rFonts w:ascii="Courier New" w:cs="Courier New" w:eastAsia="Courier New" w:hAnsi="Courier New"/>
+                <w:color w:val="f92672"/>
+                <w:sz w:val="21"/>
+                <w:szCs w:val="21"/>
+                <w:rtl w:val="0"/>
+              </w:rPr>
+              <w:t xml:space="preserve">new</w:t>
+            </w:r>
+            <w:r>
+              <w:rPr>
+                <w:rFonts w:ascii="Courier New" w:cs="Courier New" w:eastAsia="Courier New" w:hAnsi="Courier New"/>
+                <w:color w:val="f8f8f2"/>
+                <w:sz w:val="21"/>
+                <w:szCs w:val="21"/>
+                <w:rtl w:val="0"/>
+              </w:rPr>
+              <w:t xml:space="preserve"> </w:t>
+            </w:r>
+            <w:r>
+              <w:rPr>
+                <w:rFonts w:ascii="Courier New" w:cs="Courier New" w:eastAsia="Courier New" w:hAnsi="Courier New"/>
+                <w:color w:val="a6e22e"/>
+                <w:sz w:val="21"/>
+                <w:szCs w:val="21"/>
+                <w:rtl w:val="0"/>
+              </w:rPr>
+              <w:t xml:space="preserve">Subject</w:t>
+            </w:r>
+            <w:r>
+              <w:rPr>
+                <w:rFonts w:ascii="Courier New" w:cs="Courier New" w:eastAsia="Courier New" w:hAnsi="Courier New"/>
+                <w:color w:val="f8f8f2"/>
+                <w:sz w:val="21"/>
+                <w:szCs w:val="21"/>
+                <w:rtl w:val="0"/>
+              </w:rPr>
+              <w:t xml:space="preserve">&lt;</w:t>
+            </w:r>
+            <w:r>
+              <w:rPr>
+                <w:rFonts w:ascii="Courier New" w:cs="Courier New" w:eastAsia="Courier New" w:hAnsi="Courier New"/>
+                <w:i w:val="1"/>
+                <w:color w:val="66d9ef"/>
+                <w:sz w:val="21"/>
+                <w:szCs w:val="21"/>
+                <w:rtl w:val="0"/>
+              </w:rPr>
+              <w:t xml:space="preserve">number</w:t>
+            </w:r>
+            <w:r>
+              <w:rPr>
+                <w:rFonts w:ascii="Courier New" w:cs="Courier New" w:eastAsia="Courier New" w:hAnsi="Courier New"/>
+                <w:color w:val="f8f8f2"/>
+                <w:sz w:val="21"/>
+                <w:szCs w:val="21"/>
+                <w:rtl w:val="0"/>
+              </w:rPr>
+              <w:t xml:space="preserve">&gt;();</w:t>
+            </w:r>
+          </w:p>
+          <w:p>
+            <w:pPr>
+              <w:widowControl w:val="0"/>
+              <w:shd w:fill="272822" w:val="clear"/>
+              <w:spacing w:line="325.71428571428567" w:lineRule="auto"/>
+              <w:rPr>
+                <w:rFonts w:ascii="Courier New" w:cs="Courier New" w:eastAsia="Courier New" w:hAnsi="Courier New"/>
+                <w:color w:val="f8f8f2"/>
+                <w:sz w:val="21"/>
+                <w:szCs w:val="21"/>
+              </w:rPr>
+            </w:pPr>
+            <w:r>
+              <w:rPr>
+                <w:rtl w:val="0"/>
+              </w:rPr>
+            </w:r>
+          </w:p>
+          <w:p>
+            <w:pPr>
+              <w:widowControl w:val="0"/>
+              <w:shd w:fill="272822" w:val="clear"/>
+              <w:spacing w:line="325.71428571428567" w:lineRule="auto"/>
+              <w:rPr>
+                <w:rFonts w:ascii="Courier New" w:cs="Courier New" w:eastAsia="Courier New" w:hAnsi="Courier New"/>
+                <w:color w:val="f8f8f2"/>
+                <w:sz w:val="21"/>
+                <w:szCs w:val="21"/>
+              </w:rPr>
+            </w:pPr>
+            <w:r>
+              <w:rPr>
+                <w:rFonts w:ascii="Courier New" w:cs="Courier New" w:eastAsia="Courier New" w:hAnsi="Courier New"/>
+                <w:color w:val="f8f8f2"/>
+                <w:sz w:val="21"/>
+                <w:szCs w:val="21"/>
+                <w:rtl w:val="0"/>
+              </w:rPr>
+              <w:t xml:space="preserve">subject.</w:t>
+            </w:r>
+            <w:r>
+              <w:rPr>
+                <w:rFonts w:ascii="Courier New" w:cs="Courier New" w:eastAsia="Courier New" w:hAnsi="Courier New"/>
+                <w:color w:val="a6e22e"/>
+                <w:sz w:val="21"/>
+                <w:szCs w:val="21"/>
+                <w:rtl w:val="0"/>
+              </w:rPr>
+              <w:t xml:space="preserve">subscribe</w:t>
+            </w:r>
+            <w:r>
+              <w:rPr>
+                <w:rFonts w:ascii="Courier New" w:cs="Courier New" w:eastAsia="Courier New" w:hAnsi="Courier New"/>
+                <w:color w:val="f8f8f2"/>
+                <w:sz w:val="21"/>
+                <w:szCs w:val="21"/>
+                <w:rtl w:val="0"/>
+              </w:rPr>
+              <w:t xml:space="preserve">({</w:t>
+            </w:r>
+          </w:p>
+          <w:p>
+            <w:pPr>
+              <w:widowControl w:val="0"/>
+              <w:shd w:fill="272822" w:val="clear"/>
+              <w:spacing w:line="325.71428571428567" w:lineRule="auto"/>
+              <w:rPr>
+                <w:rFonts w:ascii="Courier New" w:cs="Courier New" w:eastAsia="Courier New" w:hAnsi="Courier New"/>
+                <w:color w:val="f8f8f2"/>
+                <w:sz w:val="21"/>
+                <w:szCs w:val="21"/>
+              </w:rPr>
+            </w:pPr>
+            <w:r>
+              <w:rPr>
+                <w:rFonts w:ascii="Courier New" w:cs="Courier New" w:eastAsia="Courier New" w:hAnsi="Courier New"/>
+                <w:color w:val="f8f8f2"/>
+                <w:sz w:val="21"/>
+                <w:szCs w:val="21"/>
+                <w:rtl w:val="0"/>
+              </w:rPr>
+              <w:t xml:space="preserve">  </w:t>
+            </w:r>
+            <w:r>
+              <w:rPr>
+                <w:rFonts w:ascii="Courier New" w:cs="Courier New" w:eastAsia="Courier New" w:hAnsi="Courier New"/>
+                <w:color w:val="a6e22e"/>
+                <w:sz w:val="21"/>
+                <w:szCs w:val="21"/>
+                <w:rtl w:val="0"/>
+              </w:rPr>
+              <w:t xml:space="preserve">next</w:t>
+            </w:r>
+            <w:r>
+              <w:rPr>
+                <w:rFonts w:ascii="Courier New" w:cs="Courier New" w:eastAsia="Courier New" w:hAnsi="Courier New"/>
+                <w:color w:val="f8f8f2"/>
+                <w:sz w:val="21"/>
+                <w:szCs w:val="21"/>
+                <w:rtl w:val="0"/>
+              </w:rPr>
+              <w:t xml:space="preserve">: (</w:t>
+            </w:r>
+            <w:r>
+              <w:rPr>
+                <w:rFonts w:ascii="Courier New" w:cs="Courier New" w:eastAsia="Courier New" w:hAnsi="Courier New"/>
+                <w:i w:val="1"/>
+                <w:color w:val="fd971f"/>
+                <w:sz w:val="21"/>
+                <w:szCs w:val="21"/>
+                <w:rtl w:val="0"/>
+              </w:rPr>
+              <w:t xml:space="preserve">v</w:t>
+            </w:r>
+            <w:r>
+              <w:rPr>
+                <w:rFonts w:ascii="Courier New" w:cs="Courier New" w:eastAsia="Courier New" w:hAnsi="Courier New"/>
+                <w:color w:val="f8f8f2"/>
+                <w:sz w:val="21"/>
+                <w:szCs w:val="21"/>
+                <w:rtl w:val="0"/>
+              </w:rPr>
+              <w:t xml:space="preserve">) </w:t>
+            </w:r>
+            <w:r>
+              <w:rPr>
+                <w:rFonts w:ascii="Courier New" w:cs="Courier New" w:eastAsia="Courier New" w:hAnsi="Courier New"/>
+                <w:i w:val="1"/>
+                <w:color w:val="66d9ef"/>
+                <w:sz w:val="21"/>
+                <w:szCs w:val="21"/>
+                <w:rtl w:val="0"/>
+              </w:rPr>
+              <w:t xml:space="preserve">=&gt;</w:t>
+            </w:r>
+            <w:r>
+              <w:rPr>
+                <w:rFonts w:ascii="Courier New" w:cs="Courier New" w:eastAsia="Courier New" w:hAnsi="Courier New"/>
+                <w:color w:val="f8f8f2"/>
+                <w:sz w:val="21"/>
+                <w:szCs w:val="21"/>
+                <w:rtl w:val="0"/>
+              </w:rPr>
+              <w:t xml:space="preserve"> console.</w:t>
+            </w:r>
+            <w:r>
+              <w:rPr>
+                <w:rFonts w:ascii="Courier New" w:cs="Courier New" w:eastAsia="Courier New" w:hAnsi="Courier New"/>
+                <w:color w:val="a6e22e"/>
+                <w:sz w:val="21"/>
+                <w:szCs w:val="21"/>
+                <w:rtl w:val="0"/>
+              </w:rPr>
+              <w:t xml:space="preserve">log</w:t>
+            </w:r>
+            <w:r>
+              <w:rPr>
+                <w:rFonts w:ascii="Courier New" w:cs="Courier New" w:eastAsia="Courier New" w:hAnsi="Courier New"/>
+                <w:color w:val="f8f8f2"/>
+                <w:sz w:val="21"/>
+                <w:szCs w:val="21"/>
+                <w:rtl w:val="0"/>
+              </w:rPr>
+              <w:t xml:space="preserve">(</w:t>
+            </w:r>
+            <w:r>
+              <w:rPr>
+                <w:rFonts w:ascii="Courier New" w:cs="Courier New" w:eastAsia="Courier New" w:hAnsi="Courier New"/>
+                <w:color w:val="e6db74"/>
+                <w:sz w:val="21"/>
+                <w:szCs w:val="21"/>
+                <w:rtl w:val="0"/>
+              </w:rPr>
+              <w:t xml:space="preserve">`observerA: </w:t>
+            </w:r>
+            <w:r>
+              <w:rPr>
+                <w:rFonts w:ascii="Courier New" w:cs="Courier New" w:eastAsia="Courier New" w:hAnsi="Courier New"/>
+                <w:color w:val="f92672"/>
+                <w:sz w:val="21"/>
+                <w:szCs w:val="21"/>
+                <w:rtl w:val="0"/>
+              </w:rPr>
+              <w:t xml:space="preserve">${</w:t>
+            </w:r>
+            <w:r>
+              <w:rPr>
+                <w:rFonts w:ascii="Courier New" w:cs="Courier New" w:eastAsia="Courier New" w:hAnsi="Courier New"/>
+                <w:i w:val="1"/>
+                <w:color w:val="fd971f"/>
+                <w:sz w:val="21"/>
+                <w:szCs w:val="21"/>
+                <w:rtl w:val="0"/>
+              </w:rPr>
+              <w:t xml:space="preserve">v</w:t>
+            </w:r>
+            <w:r>
+              <w:rPr>
+                <w:rFonts w:ascii="Courier New" w:cs="Courier New" w:eastAsia="Courier New" w:hAnsi="Courier New"/>
+                <w:color w:val="f92672"/>
+                <w:sz w:val="21"/>
+                <w:szCs w:val="21"/>
+                <w:rtl w:val="0"/>
+              </w:rPr>
+              <w:t xml:space="preserve">}</w:t>
+            </w:r>
+            <w:r>
+              <w:rPr>
+                <w:rFonts w:ascii="Courier New" w:cs="Courier New" w:eastAsia="Courier New" w:hAnsi="Courier New"/>
+                <w:color w:val="e6db74"/>
+                <w:sz w:val="21"/>
+                <w:szCs w:val="21"/>
+                <w:rtl w:val="0"/>
+              </w:rPr>
+              <w:t xml:space="preserve">`</w:t>
+            </w:r>
+            <w:r>
+              <w:rPr>
+                <w:rFonts w:ascii="Courier New" w:cs="Courier New" w:eastAsia="Courier New" w:hAnsi="Courier New"/>
+                <w:color w:val="f8f8f2"/>
+                <w:sz w:val="21"/>
+                <w:szCs w:val="21"/>
+                <w:rtl w:val="0"/>
+              </w:rPr>
+              <w:t xml:space="preserve">),</w:t>
+            </w:r>
+          </w:p>
+          <w:p>
+            <w:pPr>
+              <w:widowControl w:val="0"/>
+              <w:shd w:fill="272822" w:val="clear"/>
+              <w:spacing w:line="325.71428571428567" w:lineRule="auto"/>
+              <w:rPr>
+                <w:rFonts w:ascii="Courier New" w:cs="Courier New" w:eastAsia="Courier New" w:hAnsi="Courier New"/>
+                <w:color w:val="f8f8f2"/>
+                <w:sz w:val="21"/>
+                <w:szCs w:val="21"/>
+              </w:rPr>
+            </w:pPr>
+            <w:r>
+              <w:rPr>
+                <w:rFonts w:ascii="Courier New" w:cs="Courier New" w:eastAsia="Courier New" w:hAnsi="Courier New"/>
+                <w:color w:val="f8f8f2"/>
+                <w:sz w:val="21"/>
+                <w:szCs w:val="21"/>
+                <w:rtl w:val="0"/>
+              </w:rPr>
+              <w:t xml:space="preserve">});</w:t>
+            </w:r>
+          </w:p>
+          <w:p>
+            <w:pPr>
+              <w:widowControl w:val="0"/>
+              <w:shd w:fill="272822" w:val="clear"/>
+              <w:spacing w:line="325.71428571428567" w:lineRule="auto"/>
+              <w:rPr>
+                <w:rFonts w:ascii="Courier New" w:cs="Courier New" w:eastAsia="Courier New" w:hAnsi="Courier New"/>
+                <w:color w:val="f8f8f2"/>
+                <w:sz w:val="21"/>
+                <w:szCs w:val="21"/>
+              </w:rPr>
+            </w:pPr>
+            <w:r>
+              <w:rPr>
+                <w:rFonts w:ascii="Courier New" w:cs="Courier New" w:eastAsia="Courier New" w:hAnsi="Courier New"/>
+                <w:color w:val="f8f8f2"/>
+                <w:sz w:val="21"/>
+                <w:szCs w:val="21"/>
+                <w:rtl w:val="0"/>
+              </w:rPr>
+              <w:t xml:space="preserve">subject.</w:t>
+            </w:r>
+            <w:r>
+              <w:rPr>
+                <w:rFonts w:ascii="Courier New" w:cs="Courier New" w:eastAsia="Courier New" w:hAnsi="Courier New"/>
+                <w:color w:val="a6e22e"/>
+                <w:sz w:val="21"/>
+                <w:szCs w:val="21"/>
+                <w:rtl w:val="0"/>
+              </w:rPr>
+              <w:t xml:space="preserve">subscribe</w:t>
+            </w:r>
+            <w:r>
+              <w:rPr>
+                <w:rFonts w:ascii="Courier New" w:cs="Courier New" w:eastAsia="Courier New" w:hAnsi="Courier New"/>
+                <w:color w:val="f8f8f2"/>
+                <w:sz w:val="21"/>
+                <w:szCs w:val="21"/>
+                <w:rtl w:val="0"/>
+              </w:rPr>
+              <w:t xml:space="preserve">({</w:t>
+            </w:r>
+          </w:p>
+          <w:p>
+            <w:pPr>
+              <w:widowControl w:val="0"/>
+              <w:shd w:fill="272822" w:val="clear"/>
+              <w:spacing w:line="325.71428571428567" w:lineRule="auto"/>
+              <w:rPr>
+                <w:rFonts w:ascii="Courier New" w:cs="Courier New" w:eastAsia="Courier New" w:hAnsi="Courier New"/>
+                <w:color w:val="f8f8f2"/>
+                <w:sz w:val="21"/>
+                <w:szCs w:val="21"/>
+              </w:rPr>
+            </w:pPr>
+            <w:r>
+              <w:rPr>
+                <w:rFonts w:ascii="Courier New" w:cs="Courier New" w:eastAsia="Courier New" w:hAnsi="Courier New"/>
+                <w:color w:val="f8f8f2"/>
+                <w:sz w:val="21"/>
+                <w:szCs w:val="21"/>
+                <w:rtl w:val="0"/>
+              </w:rPr>
+              <w:t xml:space="preserve">  </w:t>
+            </w:r>
+            <w:r>
+              <w:rPr>
+                <w:rFonts w:ascii="Courier New" w:cs="Courier New" w:eastAsia="Courier New" w:hAnsi="Courier New"/>
+                <w:color w:val="a6e22e"/>
+                <w:sz w:val="21"/>
+                <w:szCs w:val="21"/>
+                <w:rtl w:val="0"/>
+              </w:rPr>
+              <w:t xml:space="preserve">next</w:t>
+            </w:r>
+            <w:r>
+              <w:rPr>
+                <w:rFonts w:ascii="Courier New" w:cs="Courier New" w:eastAsia="Courier New" w:hAnsi="Courier New"/>
+                <w:color w:val="f8f8f2"/>
+                <w:sz w:val="21"/>
+                <w:szCs w:val="21"/>
+                <w:rtl w:val="0"/>
+              </w:rPr>
+              <w:t xml:space="preserve">: (</w:t>
+            </w:r>
+            <w:r>
+              <w:rPr>
+                <w:rFonts w:ascii="Courier New" w:cs="Courier New" w:eastAsia="Courier New" w:hAnsi="Courier New"/>
+                <w:i w:val="1"/>
+                <w:color w:val="fd971f"/>
+                <w:sz w:val="21"/>
+                <w:szCs w:val="21"/>
+                <w:rtl w:val="0"/>
+              </w:rPr>
+              <w:t xml:space="preserve">v</w:t>
+            </w:r>
+            <w:r>
+              <w:rPr>
+                <w:rFonts w:ascii="Courier New" w:cs="Courier New" w:eastAsia="Courier New" w:hAnsi="Courier New"/>
+                <w:color w:val="f8f8f2"/>
+                <w:sz w:val="21"/>
+                <w:szCs w:val="21"/>
+                <w:rtl w:val="0"/>
+              </w:rPr>
+              <w:t xml:space="preserve">) </w:t>
+            </w:r>
+            <w:r>
+              <w:rPr>
+                <w:rFonts w:ascii="Courier New" w:cs="Courier New" w:eastAsia="Courier New" w:hAnsi="Courier New"/>
+                <w:i w:val="1"/>
+                <w:color w:val="66d9ef"/>
+                <w:sz w:val="21"/>
+                <w:szCs w:val="21"/>
+                <w:rtl w:val="0"/>
+              </w:rPr>
+              <w:t xml:space="preserve">=&gt;</w:t>
+            </w:r>
+            <w:r>
+              <w:rPr>
+                <w:rFonts w:ascii="Courier New" w:cs="Courier New" w:eastAsia="Courier New" w:hAnsi="Courier New"/>
+                <w:color w:val="f8f8f2"/>
+                <w:sz w:val="21"/>
+                <w:szCs w:val="21"/>
+                <w:rtl w:val="0"/>
+              </w:rPr>
+              <w:t xml:space="preserve"> console.</w:t>
+            </w:r>
+            <w:r>
+              <w:rPr>
+                <w:rFonts w:ascii="Courier New" w:cs="Courier New" w:eastAsia="Courier New" w:hAnsi="Courier New"/>
+                <w:color w:val="a6e22e"/>
+                <w:sz w:val="21"/>
+                <w:szCs w:val="21"/>
+                <w:rtl w:val="0"/>
+              </w:rPr>
+              <w:t xml:space="preserve">log</w:t>
+            </w:r>
+            <w:r>
+              <w:rPr>
+                <w:rFonts w:ascii="Courier New" w:cs="Courier New" w:eastAsia="Courier New" w:hAnsi="Courier New"/>
+                <w:color w:val="f8f8f2"/>
+                <w:sz w:val="21"/>
+                <w:szCs w:val="21"/>
+                <w:rtl w:val="0"/>
+              </w:rPr>
+              <w:t xml:space="preserve">(</w:t>
+            </w:r>
+            <w:r>
+              <w:rPr>
+                <w:rFonts w:ascii="Courier New" w:cs="Courier New" w:eastAsia="Courier New" w:hAnsi="Courier New"/>
+                <w:color w:val="e6db74"/>
+                <w:sz w:val="21"/>
+                <w:szCs w:val="21"/>
+                <w:rtl w:val="0"/>
+              </w:rPr>
+              <w:t xml:space="preserve">`observerB: </w:t>
+            </w:r>
+            <w:r>
+              <w:rPr>
+                <w:rFonts w:ascii="Courier New" w:cs="Courier New" w:eastAsia="Courier New" w:hAnsi="Courier New"/>
+                <w:color w:val="f92672"/>
+                <w:sz w:val="21"/>
+                <w:szCs w:val="21"/>
+                <w:rtl w:val="0"/>
+              </w:rPr>
+              <w:t xml:space="preserve">${</w:t>
+            </w:r>
+            <w:r>
+              <w:rPr>
+                <w:rFonts w:ascii="Courier New" w:cs="Courier New" w:eastAsia="Courier New" w:hAnsi="Courier New"/>
+                <w:i w:val="1"/>
+                <w:color w:val="fd971f"/>
+                <w:sz w:val="21"/>
+                <w:szCs w:val="21"/>
+                <w:rtl w:val="0"/>
+              </w:rPr>
+              <w:t xml:space="preserve">v</w:t>
+            </w:r>
+            <w:r>
+              <w:rPr>
+                <w:rFonts w:ascii="Courier New" w:cs="Courier New" w:eastAsia="Courier New" w:hAnsi="Courier New"/>
+                <w:color w:val="f92672"/>
+                <w:sz w:val="21"/>
+                <w:szCs w:val="21"/>
+                <w:rtl w:val="0"/>
+              </w:rPr>
+              <w:t xml:space="preserve">}</w:t>
+            </w:r>
+            <w:r>
+              <w:rPr>
+                <w:rFonts w:ascii="Courier New" w:cs="Courier New" w:eastAsia="Courier New" w:hAnsi="Courier New"/>
+                <w:color w:val="e6db74"/>
+                <w:sz w:val="21"/>
+                <w:szCs w:val="21"/>
+                <w:rtl w:val="0"/>
+              </w:rPr>
+              <w:t xml:space="preserve">`</w:t>
+            </w:r>
+            <w:r>
+              <w:rPr>
+                <w:rFonts w:ascii="Courier New" w:cs="Courier New" w:eastAsia="Courier New" w:hAnsi="Courier New"/>
+                <w:color w:val="f8f8f2"/>
+                <w:sz w:val="21"/>
+                <w:szCs w:val="21"/>
+                <w:rtl w:val="0"/>
+              </w:rPr>
+              <w:t xml:space="preserve">),</w:t>
+            </w:r>
+          </w:p>
+          <w:p>
+            <w:pPr>
+              <w:widowControl w:val="0"/>
+              <w:shd w:fill="272822" w:val="clear"/>
+              <w:spacing w:line="325.71428571428567" w:lineRule="auto"/>
+              <w:rPr>
+                <w:rFonts w:ascii="Courier New" w:cs="Courier New" w:eastAsia="Courier New" w:hAnsi="Courier New"/>
+                <w:color w:val="f8f8f2"/>
+                <w:sz w:val="21"/>
+                <w:szCs w:val="21"/>
+              </w:rPr>
+            </w:pPr>
+            <w:r>
+              <w:rPr>
+                <w:rFonts w:ascii="Courier New" w:cs="Courier New" w:eastAsia="Courier New" w:hAnsi="Courier New"/>
+                <w:color w:val="f8f8f2"/>
+                <w:sz w:val="21"/>
+                <w:szCs w:val="21"/>
+                <w:rtl w:val="0"/>
+              </w:rPr>
+              <w:t xml:space="preserve">});</w:t>
+            </w:r>
+          </w:p>
+          <w:p>
+            <w:pPr>
+              <w:widowControl w:val="0"/>
+              <w:shd w:fill="272822" w:val="clear"/>
+              <w:spacing w:line="325.71428571428567" w:lineRule="auto"/>
+              <w:rPr>
+                <w:rFonts w:ascii="Courier New" w:cs="Courier New" w:eastAsia="Courier New" w:hAnsi="Courier New"/>
+                <w:color w:val="f8f8f2"/>
+                <w:sz w:val="21"/>
+                <w:szCs w:val="21"/>
+              </w:rPr>
+            </w:pPr>
+            <w:r>
+              <w:rPr>
+                <w:rtl w:val="0"/>
+              </w:rPr>
+            </w:r>
+          </w:p>
+          <w:p>
+            <w:pPr>
+              <w:widowControl w:val="0"/>
+              <w:shd w:fill="272822" w:val="clear"/>
+              <w:spacing w:line="325.71428571428567" w:lineRule="auto"/>
+              <w:rPr>
+                <w:rFonts w:ascii="Courier New" w:cs="Courier New" w:eastAsia="Courier New" w:hAnsi="Courier New"/>
+                <w:color w:val="f8f8f2"/>
+                <w:sz w:val="21"/>
+                <w:szCs w:val="21"/>
+              </w:rPr>
+            </w:pPr>
+            <w:r>
+              <w:rPr>
+                <w:rFonts w:ascii="Courier New" w:cs="Courier New" w:eastAsia="Courier New" w:hAnsi="Courier New"/>
+                <w:color w:val="f8f8f2"/>
+                <w:sz w:val="21"/>
+                <w:szCs w:val="21"/>
+                <w:rtl w:val="0"/>
+              </w:rPr>
+              <w:t xml:space="preserve">subject.</w:t>
+            </w:r>
+            <w:r>
+              <w:rPr>
+                <w:rFonts w:ascii="Courier New" w:cs="Courier New" w:eastAsia="Courier New" w:hAnsi="Courier New"/>
+                <w:color w:val="a6e22e"/>
+                <w:sz w:val="21"/>
+                <w:szCs w:val="21"/>
+                <w:rtl w:val="0"/>
+              </w:rPr>
+              <w:t xml:space="preserve">next</w:t>
+            </w:r>
+            <w:r>
+              <w:rPr>
+                <w:rFonts w:ascii="Courier New" w:cs="Courier New" w:eastAsia="Courier New" w:hAnsi="Courier New"/>
+                <w:color w:val="f8f8f2"/>
+                <w:sz w:val="21"/>
+                <w:szCs w:val="21"/>
+                <w:rtl w:val="0"/>
+              </w:rPr>
+              <w:t xml:space="preserve">(</w:t>
+            </w:r>
+            <w:r>
+              <w:rPr>
+                <w:rFonts w:ascii="Courier New" w:cs="Courier New" w:eastAsia="Courier New" w:hAnsi="Courier New"/>
+                <w:color w:val="ae81ff"/>
+                <w:sz w:val="21"/>
+                <w:szCs w:val="21"/>
+                <w:rtl w:val="0"/>
+              </w:rPr>
+              <w:t xml:space="preserve">1</w:t>
+            </w:r>
+            <w:r>
+              <w:rPr>
+                <w:rFonts w:ascii="Courier New" w:cs="Courier New" w:eastAsia="Courier New" w:hAnsi="Courier New"/>
+                <w:color w:val="f8f8f2"/>
+                <w:sz w:val="21"/>
+                <w:szCs w:val="21"/>
+                <w:rtl w:val="0"/>
+              </w:rPr>
+              <w:t xml:space="preserve">);</w:t>
+            </w:r>
+          </w:p>
+          <w:p>
+            <w:pPr>
+              <w:widowControl w:val="0"/>
+              <w:shd w:fill="272822" w:val="clear"/>
+              <w:spacing w:line="325.71428571428567" w:lineRule="auto"/>
+              <w:rPr>
+                <w:rFonts w:ascii="Courier New" w:cs="Courier New" w:eastAsia="Courier New" w:hAnsi="Courier New"/>
+                <w:color w:val="f8f8f2"/>
+                <w:sz w:val="21"/>
+                <w:szCs w:val="21"/>
+              </w:rPr>
+            </w:pPr>
+            <w:r>
+              <w:rPr>
+                <w:rFonts w:ascii="Courier New" w:cs="Courier New" w:eastAsia="Courier New" w:hAnsi="Courier New"/>
+                <w:color w:val="f8f8f2"/>
+                <w:sz w:val="21"/>
+                <w:szCs w:val="21"/>
+                <w:rtl w:val="0"/>
+              </w:rPr>
+              <w:t xml:space="preserve">subject.</w:t>
+            </w:r>
+            <w:r>
+              <w:rPr>
+                <w:rFonts w:ascii="Courier New" w:cs="Courier New" w:eastAsia="Courier New" w:hAnsi="Courier New"/>
+                <w:color w:val="a6e22e"/>
+                <w:sz w:val="21"/>
+                <w:szCs w:val="21"/>
+                <w:rtl w:val="0"/>
+              </w:rPr>
+              <w:t xml:space="preserve">next</w:t>
+            </w:r>
+            <w:r>
+              <w:rPr>
+                <w:rFonts w:ascii="Courier New" w:cs="Courier New" w:eastAsia="Courier New" w:hAnsi="Courier New"/>
+                <w:color w:val="f8f8f2"/>
+                <w:sz w:val="21"/>
+                <w:szCs w:val="21"/>
+                <w:rtl w:val="0"/>
+              </w:rPr>
+              <w:t xml:space="preserve">(</w:t>
+            </w:r>
+            <w:r>
+              <w:rPr>
+                <w:rFonts w:ascii="Courier New" w:cs="Courier New" w:eastAsia="Courier New" w:hAnsi="Courier New"/>
+                <w:color w:val="ae81ff"/>
+                <w:sz w:val="21"/>
+                <w:szCs w:val="21"/>
+                <w:rtl w:val="0"/>
+              </w:rPr>
+              <w:t xml:space="preserve">2</w:t>
+            </w:r>
+            <w:r>
+              <w:rPr>
+                <w:rFonts w:ascii="Courier New" w:cs="Courier New" w:eastAsia="Courier New" w:hAnsi="Courier New"/>
+                <w:color w:val="f8f8f2"/>
+                <w:sz w:val="21"/>
+                <w:szCs w:val="21"/>
+                <w:rtl w:val="0"/>
+              </w:rPr>
+              <w:t xml:space="preserve">);</w:t>
+            </w:r>
+          </w:p>
+          <w:p>
+            <w:pPr>
+              <w:widowControl w:val="0"/>
+              <w:shd w:fill="272822" w:val="clear"/>
+              <w:spacing w:line="325.71428571428567" w:lineRule="auto"/>
+              <w:rPr>
+                <w:rFonts w:ascii="Courier New" w:cs="Courier New" w:eastAsia="Courier New" w:hAnsi="Courier New"/>
+                <w:color w:val="f8f8f2"/>
+                <w:sz w:val="21"/>
+                <w:szCs w:val="21"/>
+              </w:rPr>
+            </w:pPr>
+            <w:r>
+              <w:rPr>
+                <w:rtl w:val="0"/>
+              </w:rPr>
+            </w:r>
+          </w:p>
+          <w:p>
+            <w:pPr>
+              <w:widowControl w:val="0"/>
+              <w:shd w:fill="272822" w:val="clear"/>
+              <w:spacing w:line="325.71428571428567" w:lineRule="auto"/>
+              <w:rPr>
+                <w:rFonts w:ascii="Courier New" w:cs="Courier New" w:eastAsia="Courier New" w:hAnsi="Courier New"/>
+                <w:color w:val="88846f"/>
+                <w:sz w:val="21"/>
+                <w:szCs w:val="21"/>
+              </w:rPr>
+            </w:pPr>
+            <w:r>
+              <w:rPr>
+                <w:rFonts w:ascii="Courier New" w:cs="Courier New" w:eastAsia="Courier New" w:hAnsi="Courier New"/>
+                <w:color w:val="88846f"/>
+                <w:sz w:val="21"/>
+                <w:szCs w:val="21"/>
+                <w:rtl w:val="0"/>
+              </w:rPr>
+              <w:t xml:space="preserve">// Logs:</w:t>
+            </w:r>
+          </w:p>
+          <w:p>
+            <w:pPr>
+              <w:widowControl w:val="0"/>
+              <w:shd w:fill="272822" w:val="clear"/>
+              <w:spacing w:line="325.71428571428567" w:lineRule="auto"/>
+              <w:rPr>
+                <w:rFonts w:ascii="Courier New" w:cs="Courier New" w:eastAsia="Courier New" w:hAnsi="Courier New"/>
+                <w:color w:val="88846f"/>
+                <w:sz w:val="21"/>
+                <w:szCs w:val="21"/>
+              </w:rPr>
+            </w:pPr>
+            <w:r>
+              <w:rPr>
+                <w:rFonts w:ascii="Courier New" w:cs="Courier New" w:eastAsia="Courier New" w:hAnsi="Courier New"/>
+                <w:color w:val="88846f"/>
+                <w:sz w:val="21"/>
+                <w:szCs w:val="21"/>
+                <w:rtl w:val="0"/>
+              </w:rPr>
+              <w:t xml:space="preserve">// observerA: 1</w:t>
+            </w:r>
+          </w:p>
+          <w:p>
+            <w:pPr>
+              <w:widowControl w:val="0"/>
+              <w:shd w:fill="272822" w:val="clear"/>
+              <w:spacing w:line="325.71428571428567" w:lineRule="auto"/>
+              <w:rPr>
+                <w:rFonts w:ascii="Courier New" w:cs="Courier New" w:eastAsia="Courier New" w:hAnsi="Courier New"/>
+                <w:color w:val="88846f"/>
+                <w:sz w:val="21"/>
+                <w:szCs w:val="21"/>
+              </w:rPr>
+            </w:pPr>
+            <w:r>
+              <w:rPr>
+                <w:rFonts w:ascii="Courier New" w:cs="Courier New" w:eastAsia="Courier New" w:hAnsi="Courier New"/>
+                <w:color w:val="88846f"/>
+                <w:sz w:val="21"/>
+                <w:szCs w:val="21"/>
+                <w:rtl w:val="0"/>
+              </w:rPr>
+              <w:t xml:space="preserve">// observerB: 1</w:t>
+            </w:r>
+          </w:p>
+          <w:p>
+            <w:pPr>
+              <w:widowControl w:val="0"/>
+              <w:shd w:fill="272822" w:val="clear"/>
+              <w:spacing w:line="325.71428571428567" w:lineRule="auto"/>
+              <w:rPr>
+                <w:rFonts w:ascii="Courier New" w:cs="Courier New" w:eastAsia="Courier New" w:hAnsi="Courier New"/>
+                <w:color w:val="88846f"/>
+                <w:sz w:val="21"/>
+                <w:szCs w:val="21"/>
+              </w:rPr>
+            </w:pPr>
+            <w:r>
+              <w:rPr>
+                <w:rFonts w:ascii="Courier New" w:cs="Courier New" w:eastAsia="Courier New" w:hAnsi="Courier New"/>
+                <w:color w:val="88846f"/>
+                <w:sz w:val="21"/>
+                <w:szCs w:val="21"/>
+                <w:rtl w:val="0"/>
+              </w:rPr>
+              <w:t xml:space="preserve">// observerA: 2</w:t>
+            </w:r>
+          </w:p>
+          <w:p>
+            <w:pPr>
+              <w:widowControl w:val="0"/>
+              <w:shd w:fill="272822" w:val="clear"/>
+              <w:spacing w:line="325.71428571428567" w:lineRule="auto"/>
+              <w:rPr/>
+            </w:pPr>
+            <w:r>
+              <w:rPr>
+                <w:rFonts w:ascii="Courier New" w:cs="Courier New" w:eastAsia="Courier New" w:hAnsi="Courier New"/>
+                <w:color w:val="88846f"/>
+                <w:sz w:val="21"/>
+                <w:szCs w:val="21"/>
+                <w:rtl w:val="0"/>
+              </w:rPr>
+              <w:t xml:space="preserve">// observerB: 2</w:t>
+            </w:r>
+            <w:r>
+              <w:rPr>
+                <w:rtl w:val="0"/>
+              </w:rPr>
+            </w:r>
+          </w:p>
+        </w:tc>
+      </w:tr>
+    </w:tbl>
+    <w:p>
+      <w:pPr>
+        <w:rPr/>
+      </w:pPr>
+      <w:r>
+        <w:rPr>
+          <w:rtl w:val="0"/>
+        </w:rPr>
       </w:r>
     </w:p>
     <w:sectPr>
@@ -676,6 +1624,19 @@
       <w:sz w:val="30"/>
       <w:szCs w:val="30"/>
     </w:rPr>
+  </w:style>
+  <w:style w:type="table" w:styleId="Table1">
+    <w:basedOn w:val="TableNormal"/>
+    <w:tblPr>
+      <w:tblStyleRowBandSize w:val="1"/>
+      <w:tblStyleColBandSize w:val="1"/>
+      <w:tblCellMar>
+        <w:top w:w="100.0" w:type="dxa"/>
+        <w:left w:w="100.0" w:type="dxa"/>
+        <w:bottom w:w="100.0" w:type="dxa"/>
+        <w:right w:w="100.0" w:type="dxa"/>
+      </w:tblCellMar>
+    </w:tblPr>
   </w:style>
 </w:styles>
 </file>

</xml_diff>